<commit_message>
[Meeting Minutes][Fix] Next meeting: 11am on Tuesday 3rd Feb; Subsequent meetings Mondays biweekly.
</commit_message>
<xml_diff>
--- a/Project_Meeting_Minutes/Project_Meeting_Minutes_2026.01.19.docx
+++ b/Project_Meeting_Minutes/Project_Meeting_Minutes_2026.01.19.docx
@@ -139,7 +139,6 @@
           <w:numId w:val="1"/>
         </w:numPr>
         <w:rPr>
-          <w:rFonts w:hint="eastAsia"/>
           <w:lang w:eastAsia="zh-CN"/>
         </w:rPr>
       </w:pPr>
@@ -365,7 +364,40 @@
         </w:numPr>
       </w:pPr>
       <w:r>
-        <w:t>Date/time: 11:00 am on Tuesday.</w:t>
+        <w:t>Upcoming</w:t>
+      </w:r>
+      <w:r>
+        <w:t xml:space="preserve"> meeting</w:t>
+      </w:r>
+      <w:r>
+        <w:t>: 11:00 am on Tuesday</w:t>
+      </w:r>
+      <w:r>
+        <w:t>, 3</w:t>
+      </w:r>
+      <w:r>
+        <w:rPr>
+          <w:vertAlign w:val="superscript"/>
+        </w:rPr>
+        <w:t>rd</w:t>
+      </w:r>
+      <w:r>
+        <w:t xml:space="preserve"> </w:t>
+      </w:r>
+      <w:r>
+        <w:t>February;</w:t>
+      </w:r>
+    </w:p>
+    <w:p>
+      <w:pPr>
+        <w:pStyle w:val="ListParagraph"/>
+        <w:numPr>
+          <w:ilvl w:val="1"/>
+          <w:numId w:val="8"/>
+        </w:numPr>
+      </w:pPr>
+      <w:r>
+        <w:t>Subsequent biweekly meetings: 11:00 am on Monday.</w:t>
       </w:r>
     </w:p>
     <w:p>
@@ -574,7 +606,6 @@
           <w:b/>
           <w:bCs/>
         </w:rPr>
-        <w:lastRenderedPageBreak/>
         <w:t xml:space="preserve">4. </w:t>
       </w:r>
       <w:r>
@@ -724,7 +755,10 @@
               <w:t>rd</w:t>
             </w:r>
             <w:r>
-              <w:t xml:space="preserve"> Jan</w:t>
+              <w:t xml:space="preserve"> </w:t>
+            </w:r>
+            <w:r>
+              <w:t>Feb</w:t>
             </w:r>
           </w:p>
         </w:tc>
@@ -800,7 +834,10 @@
               <w:t>rd</w:t>
             </w:r>
             <w:r>
-              <w:t xml:space="preserve"> Jan</w:t>
+              <w:t xml:space="preserve"> </w:t>
+            </w:r>
+            <w:r>
+              <w:t>Feb</w:t>
             </w:r>
           </w:p>
         </w:tc>
@@ -887,7 +924,19 @@
         <w:t xml:space="preserve"> </w:t>
       </w:r>
       <w:r>
-        <w:t>11:00 am, Tuesday 3</w:t>
+        <w:t>11:00 am</w:t>
+      </w:r>
+      <w:r>
+        <w:t xml:space="preserve"> on </w:t>
+      </w:r>
+      <w:r>
+        <w:t>Tuesday</w:t>
+      </w:r>
+      <w:r>
+        <w:t>,</w:t>
+      </w:r>
+      <w:r>
+        <w:t xml:space="preserve"> 3</w:t>
       </w:r>
       <w:r>
         <w:rPr>
@@ -896,7 +945,26 @@
         <w:t>rd</w:t>
       </w:r>
       <w:r>
-        <w:t xml:space="preserve"> January</w:t>
+        <w:t xml:space="preserve"> </w:t>
+      </w:r>
+      <w:r>
+        <w:t xml:space="preserve">of </w:t>
+      </w:r>
+      <w:r>
+        <w:rPr>
+          <w:rFonts w:ascii="Arial" w:hAnsi="Arial" w:cs="Arial"/>
+          <w:color w:val="222222"/>
+          <w:shd w:val="clear" w:color="auto" w:fill="FFFFFF"/>
+        </w:rPr>
+        <w:t>February</w:t>
+      </w:r>
+      <w:r>
+        <w:rPr>
+          <w:rFonts w:ascii="Arial" w:hAnsi="Arial" w:cs="Arial"/>
+          <w:color w:val="222222"/>
+          <w:shd w:val="clear" w:color="auto" w:fill="FFFFFF"/>
+        </w:rPr>
+        <w:t xml:space="preserve"> 2026</w:t>
       </w:r>
       <w:r>
         <w:t>.</w:t>

</xml_diff>